<commit_message>
27th feb codes added
</commit_message>
<xml_diff>
--- a/ClassNotes.docx
+++ b/ClassNotes.docx
@@ -5685,13 +5685,7 @@
         <w:rPr>
           <w:lang w:val="en-US"/>
         </w:rPr>
-        <w:t>[0-9]</w:t>
-      </w:r>
-      <w:r>
-        <w:rPr>
-          <w:lang w:val="en-US"/>
-        </w:rPr>
-        <w:t>’)</w:t>
+        <w:t>[0-9]’)</w:t>
       </w:r>
     </w:p>
     <w:p>
@@ -11144,35 +11138,1370 @@
     </w:p>
     <w:p>
       <w:pPr>
-        <w:autoSpaceDE w:val="0"/>
-        <w:autoSpaceDN w:val="0"/>
-        <w:adjustRightInd w:val="0"/>
-        <w:spacing w:after="0" w:line="240" w:lineRule="auto"/>
-        <w:rPr>
-          <w:rFonts w:ascii="Consolas" w:hAnsi="Consolas" w:cs="Consolas"/>
-          <w:color w:val="000000"/>
-          <w:kern w:val="0"/>
-          <w:sz w:val="19"/>
-          <w:szCs w:val="19"/>
-        </w:rPr>
-      </w:pPr>
-    </w:p>
-    <w:p>
-      <w:pPr>
-        <w:autoSpaceDE w:val="0"/>
-        <w:autoSpaceDN w:val="0"/>
-        <w:adjustRightInd w:val="0"/>
-        <w:spacing w:after="0" w:line="240" w:lineRule="auto"/>
-        <w:rPr>
-          <w:rFonts w:ascii="Consolas" w:hAnsi="Consolas" w:cs="Consolas"/>
-          <w:color w:val="000000"/>
-          <w:kern w:val="0"/>
-          <w:sz w:val="19"/>
-          <w:szCs w:val="19"/>
-        </w:rPr>
-      </w:pPr>
+        <w:rPr>
+          <w:rFonts w:ascii="Consolas" w:hAnsi="Consolas" w:cs="Consolas"/>
+          <w:color w:val="000000"/>
+          <w:kern w:val="0"/>
+          <w:sz w:val="19"/>
+          <w:szCs w:val="19"/>
+        </w:rPr>
+      </w:pPr>
+      <w:r>
+        <w:rPr>
+          <w:rFonts w:ascii="Consolas" w:hAnsi="Consolas" w:cs="Consolas"/>
+          <w:color w:val="000000"/>
+          <w:kern w:val="0"/>
+          <w:sz w:val="19"/>
+          <w:szCs w:val="19"/>
+        </w:rPr>
+        <w:t>==================</w:t>
+      </w:r>
+    </w:p>
+    <w:p>
+      <w:pPr>
+        <w:rPr>
+          <w:lang w:val="en-US"/>
+        </w:rPr>
+      </w:pPr>
+      <w:r>
+        <w:rPr>
+          <w:lang w:val="en-US"/>
+        </w:rPr>
+        <w:t>27-2-2025</w:t>
+      </w:r>
+    </w:p>
+    <w:p>
+      <w:pPr>
+        <w:rPr>
+          <w:lang w:val="en-US"/>
+        </w:rPr>
+      </w:pPr>
+      <w:r>
+        <w:rPr>
+          <w:lang w:val="en-US"/>
+        </w:rPr>
+        <w:t>=================</w:t>
+      </w:r>
+    </w:p>
+    <w:p>
+      <w:pPr>
+        <w:rPr>
+          <w:lang w:val="en-US"/>
+        </w:rPr>
+      </w:pPr>
+      <w:r>
+        <w:rPr>
+          <w:lang w:val="en-US"/>
+        </w:rPr>
+        <w:t>.Net Framework   --</w:t>
+      </w:r>
+      <w:r>
+        <w:rPr>
+          <w:lang w:val="en-US"/>
+        </w:rPr>
+        <w:t xml:space="preserve">: </w:t>
+      </w:r>
+      <w:r>
+        <w:rPr>
+          <w:lang w:val="en-US"/>
+        </w:rPr>
+        <w:t xml:space="preserve"> is software needs to be installed in</w:t>
+      </w:r>
+      <w:r>
+        <w:rPr>
+          <w:lang w:val="en-US"/>
+        </w:rPr>
+        <w:t xml:space="preserve"> development machines, tools and base class library</w:t>
+      </w:r>
+    </w:p>
+    <w:p>
+      <w:pPr>
+        <w:rPr>
+          <w:lang w:val="en-US"/>
+        </w:rPr>
+      </w:pPr>
+      <w:r>
+        <w:rPr>
+          <w:lang w:val="en-US"/>
+        </w:rPr>
+        <w:t>.net Framework 1.0 - 4.8   - works only in windows platform</w:t>
+      </w:r>
+    </w:p>
+    <w:p>
+      <w:pPr>
+        <w:rPr>
+          <w:lang w:val="en-US"/>
+        </w:rPr>
+      </w:pPr>
+      <w:r>
+        <w:rPr>
+          <w:lang w:val="en-US"/>
+        </w:rPr>
+        <w:t xml:space="preserve">.Net </w:t>
+      </w:r>
+      <w:proofErr w:type="gramStart"/>
+      <w:r>
+        <w:rPr>
+          <w:lang w:val="en-US"/>
+        </w:rPr>
+        <w:t>Languages</w:t>
+      </w:r>
+      <w:r>
+        <w:rPr>
+          <w:lang w:val="en-US"/>
+        </w:rPr>
+        <w:t xml:space="preserve">  -</w:t>
+      </w:r>
+      <w:proofErr w:type="gramEnd"/>
+      <w:r>
+        <w:rPr>
+          <w:lang w:val="en-US"/>
+        </w:rPr>
+        <w:t xml:space="preserve">   VB.Net, C#.</w:t>
+      </w:r>
+      <w:proofErr w:type="spellStart"/>
+      <w:r>
+        <w:rPr>
+          <w:lang w:val="en-US"/>
+        </w:rPr>
+        <w:t>Net,C</w:t>
+      </w:r>
+      <w:proofErr w:type="spellEnd"/>
+      <w:r>
+        <w:rPr>
+          <w:lang w:val="en-US"/>
+        </w:rPr>
+        <w:t xml:space="preserve">++.Net, Java.Net,F#.net </w:t>
+      </w:r>
+      <w:proofErr w:type="spellStart"/>
+      <w:r>
+        <w:rPr>
+          <w:lang w:val="en-US"/>
+        </w:rPr>
+        <w:t>etc</w:t>
+      </w:r>
+      <w:proofErr w:type="spellEnd"/>
+    </w:p>
+    <w:p>
+      <w:pPr>
+        <w:rPr>
+          <w:lang w:val="en-US"/>
+        </w:rPr>
+      </w:pPr>
+      <w:r>
+        <w:rPr>
+          <w:lang w:val="en-US"/>
+        </w:rPr>
+        <w:t>.Net Runtime</w:t>
+      </w:r>
+      <w:r>
+        <w:rPr>
+          <w:lang w:val="en-US"/>
+        </w:rPr>
+        <w:t xml:space="preserve">    -  </w:t>
+      </w:r>
+    </w:p>
+    <w:p>
+      <w:pPr>
+        <w:rPr>
+          <w:lang w:val="en-US"/>
+        </w:rPr>
+      </w:pPr>
+      <w:proofErr w:type="gramStart"/>
+      <w:r>
+        <w:rPr>
+          <w:lang w:val="en-US"/>
+        </w:rPr>
+        <w:t>Abc.cpp  -</w:t>
+      </w:r>
+      <w:proofErr w:type="gramEnd"/>
+      <w:r>
+        <w:rPr>
+          <w:lang w:val="en-US"/>
+        </w:rPr>
+        <w:t xml:space="preserve">&gt;compile-&gt;obj -&gt;make -&gt;executable </w:t>
+      </w:r>
+    </w:p>
+    <w:p>
+      <w:pPr>
+        <w:rPr>
+          <w:lang w:val="en-US"/>
+        </w:rPr>
+      </w:pPr>
+      <w:r>
+        <w:rPr>
+          <w:lang w:val="en-US"/>
+        </w:rPr>
+        <w:t>C#-&gt;compile -&gt;Assembly.dll/exe</w:t>
+      </w:r>
+    </w:p>
+    <w:p>
+      <w:pPr>
+        <w:rPr>
+          <w:lang w:val="en-US"/>
+        </w:rPr>
+      </w:pPr>
+      <w:r>
+        <w:rPr>
+          <w:lang w:val="en-US"/>
+        </w:rPr>
+        <w:t>MSIL/IL/PE</w:t>
+      </w:r>
+    </w:p>
+    <w:p>
+      <w:pPr>
+        <w:rPr>
+          <w:lang w:val="en-US"/>
+        </w:rPr>
+      </w:pPr>
+      <w:r>
+        <w:rPr>
+          <w:lang w:val="en-US"/>
+        </w:rPr>
+        <w:t>C#</w:t>
+      </w:r>
+    </w:p>
+    <w:p>
+      <w:pPr>
+        <w:rPr>
+          <w:lang w:val="en-US"/>
+        </w:rPr>
+      </w:pPr>
+      <w:r>
+        <w:rPr>
+          <w:lang w:val="en-US"/>
+        </w:rPr>
+        <w:t xml:space="preserve">Int </w:t>
+      </w:r>
+      <w:proofErr w:type="gramStart"/>
+      <w:r>
+        <w:rPr>
+          <w:lang w:val="en-US"/>
+        </w:rPr>
+        <w:t xml:space="preserve">a;  </w:t>
+      </w:r>
+      <w:r>
+        <w:rPr>
+          <w:lang w:val="en-US"/>
+        </w:rPr>
+        <w:t xml:space="preserve"> </w:t>
+      </w:r>
+      <w:proofErr w:type="gramEnd"/>
+      <w:r>
+        <w:rPr>
+          <w:lang w:val="en-US"/>
+        </w:rPr>
+        <w:t xml:space="preserve">    -----  1011001</w:t>
+      </w:r>
+    </w:p>
+    <w:p>
+      <w:pPr>
+        <w:rPr>
+          <w:lang w:val="en-US"/>
+        </w:rPr>
+      </w:pPr>
+      <w:r>
+        <w:rPr>
+          <w:lang w:val="en-US"/>
+        </w:rPr>
+        <w:t xml:space="preserve">Vb.net </w:t>
+      </w:r>
+    </w:p>
+    <w:p>
+      <w:pPr>
+        <w:rPr>
+          <w:lang w:val="en-US"/>
+        </w:rPr>
+      </w:pPr>
+      <w:r>
+        <w:rPr>
+          <w:lang w:val="en-US"/>
+        </w:rPr>
+        <w:t>Dim a as integer   -- 1011001</w:t>
+      </w:r>
+    </w:p>
+    <w:p>
+      <w:pPr>
+        <w:rPr>
+          <w:lang w:val="en-US"/>
+        </w:rPr>
+      </w:pPr>
+      <w:r>
+        <w:rPr>
+          <w:lang w:val="en-US"/>
+        </w:rPr>
+        <w:t>CLS – common language specification</w:t>
+      </w:r>
+    </w:p>
+    <w:p>
+      <w:pPr>
+        <w:rPr>
+          <w:lang w:val="en-US"/>
+        </w:rPr>
+      </w:pPr>
+      <w:r>
+        <w:rPr>
+          <w:lang w:val="en-US"/>
+        </w:rPr>
+        <w:t>CTS – common type system</w:t>
+      </w:r>
+    </w:p>
+    <w:p>
+      <w:pPr>
+        <w:rPr>
+          <w:lang w:val="en-US"/>
+        </w:rPr>
+      </w:pPr>
+      <w:r>
+        <w:rPr>
+          <w:lang w:val="en-US"/>
+        </w:rPr>
+        <w:t xml:space="preserve">C# language    — </w:t>
+      </w:r>
+    </w:p>
+    <w:p>
+      <w:pPr>
+        <w:rPr>
+          <w:lang w:val="en-US"/>
+        </w:rPr>
+      </w:pPr>
+    </w:p>
+    <w:p>
+      <w:pPr>
+        <w:rPr>
+          <w:lang w:val="en-US"/>
+        </w:rPr>
+      </w:pPr>
+    </w:p>
+    <w:p>
+      <w:pPr>
+        <w:rPr>
+          <w:lang w:val="en-US"/>
+        </w:rPr>
+      </w:pPr>
+      <w:r>
+        <w:rPr>
+          <w:lang w:val="en-US"/>
+        </w:rPr>
+        <w:lastRenderedPageBreak/>
+        <w:t xml:space="preserve">Class </w:t>
+      </w:r>
+      <w:proofErr w:type="gramStart"/>
+      <w:r>
+        <w:rPr>
+          <w:lang w:val="en-US"/>
+        </w:rPr>
+        <w:t>calculator{</w:t>
+      </w:r>
+      <w:proofErr w:type="gramEnd"/>
+    </w:p>
+    <w:p>
+      <w:pPr>
+        <w:rPr>
+          <w:lang w:val="en-US"/>
+        </w:rPr>
+      </w:pPr>
+      <w:r>
+        <w:rPr>
+          <w:lang w:val="en-US"/>
+        </w:rPr>
+        <w:t>Int number1;</w:t>
+      </w:r>
+    </w:p>
+    <w:p>
+      <w:pPr>
+        <w:rPr>
+          <w:lang w:val="en-US"/>
+        </w:rPr>
+      </w:pPr>
+      <w:r>
+        <w:rPr>
+          <w:lang w:val="en-US"/>
+        </w:rPr>
+        <w:t>Int number2;</w:t>
+      </w:r>
+    </w:p>
+    <w:p>
+      <w:pPr>
+        <w:rPr>
+          <w:lang w:val="en-US"/>
+        </w:rPr>
+      </w:pPr>
+      <w:r>
+        <w:rPr>
+          <w:lang w:val="en-US"/>
+        </w:rPr>
+        <w:t xml:space="preserve">Int Result; </w:t>
+      </w:r>
+    </w:p>
+    <w:p>
+      <w:pPr>
+        <w:rPr>
+          <w:lang w:val="en-US"/>
+        </w:rPr>
+      </w:pPr>
+      <w:r>
+        <w:rPr>
+          <w:lang w:val="en-US"/>
+        </w:rPr>
+        <w:t xml:space="preserve">Void </w:t>
+      </w:r>
+      <w:proofErr w:type="gramStart"/>
+      <w:r>
+        <w:rPr>
+          <w:lang w:val="en-US"/>
+        </w:rPr>
+        <w:t>add(</w:t>
+      </w:r>
+      <w:proofErr w:type="gramEnd"/>
+      <w:r>
+        <w:rPr>
+          <w:lang w:val="en-US"/>
+        </w:rPr>
+        <w:t>){</w:t>
+      </w:r>
+    </w:p>
+    <w:p>
+      <w:pPr>
+        <w:rPr>
+          <w:lang w:val="en-US"/>
+        </w:rPr>
+      </w:pPr>
+      <w:r>
+        <w:rPr>
+          <w:lang w:val="en-US"/>
+        </w:rPr>
+        <w:t>}</w:t>
+      </w:r>
+    </w:p>
+    <w:p>
+      <w:pPr>
+        <w:rPr>
+          <w:lang w:val="en-US"/>
+        </w:rPr>
+      </w:pPr>
+      <w:r>
+        <w:rPr>
+          <w:lang w:val="en-US"/>
+        </w:rPr>
+        <w:t xml:space="preserve">Void </w:t>
+      </w:r>
+      <w:proofErr w:type="spellStart"/>
+      <w:proofErr w:type="gramStart"/>
+      <w:r>
+        <w:rPr>
+          <w:lang w:val="en-US"/>
+        </w:rPr>
+        <w:t>multiplity</w:t>
+      </w:r>
+      <w:proofErr w:type="spellEnd"/>
+      <w:r>
+        <w:rPr>
+          <w:lang w:val="en-US"/>
+        </w:rPr>
+        <w:t>(</w:t>
+      </w:r>
+      <w:proofErr w:type="gramEnd"/>
+      <w:r>
+        <w:rPr>
+          <w:lang w:val="en-US"/>
+        </w:rPr>
+        <w:t>){</w:t>
+      </w:r>
+    </w:p>
+    <w:p>
+      <w:pPr>
+        <w:rPr>
+          <w:lang w:val="en-US"/>
+        </w:rPr>
+      </w:pPr>
+      <w:r>
+        <w:rPr>
+          <w:lang w:val="en-US"/>
+        </w:rPr>
+        <w:t>…</w:t>
+      </w:r>
+    </w:p>
+    <w:p>
+      <w:pPr>
+        <w:rPr>
+          <w:lang w:val="en-US"/>
+        </w:rPr>
+      </w:pPr>
+      <w:r>
+        <w:rPr>
+          <w:lang w:val="en-US"/>
+        </w:rPr>
+        <w:t>}</w:t>
+      </w:r>
+    </w:p>
+    <w:p>
+      <w:pPr>
+        <w:ind w:firstLine="720"/>
+        <w:rPr>
+          <w:lang w:val="en-US"/>
+        </w:rPr>
+      </w:pPr>
+      <w:r>
+        <w:rPr>
+          <w:lang w:val="en-US"/>
+        </w:rPr>
+        <w:t>}</w:t>
+      </w:r>
+    </w:p>
+    <w:p>
+      <w:pPr>
+        <w:ind w:firstLine="720"/>
+        <w:rPr>
+          <w:lang w:val="en-US"/>
+        </w:rPr>
+      </w:pPr>
+      <w:r>
+        <w:rPr>
+          <w:lang w:val="en-US"/>
+        </w:rPr>
+        <w:t xml:space="preserve">Void </w:t>
+      </w:r>
+      <w:proofErr w:type="gramStart"/>
+      <w:r>
+        <w:rPr>
+          <w:lang w:val="en-US"/>
+        </w:rPr>
+        <w:t>eat(</w:t>
+      </w:r>
+      <w:proofErr w:type="gramEnd"/>
+      <w:r>
+        <w:rPr>
+          <w:lang w:val="en-US"/>
+        </w:rPr>
+        <w:t>){}</w:t>
+      </w:r>
+    </w:p>
+    <w:p>
+      <w:pPr>
+        <w:rPr>
+          <w:lang w:val="en-US"/>
+        </w:rPr>
+      </w:pPr>
+      <w:r>
+        <w:rPr>
+          <w:lang w:val="en-US"/>
+        </w:rPr>
+        <w:t xml:space="preserve">Void </w:t>
+      </w:r>
+      <w:proofErr w:type="gramStart"/>
+      <w:r>
+        <w:rPr>
+          <w:lang w:val="en-US"/>
+        </w:rPr>
+        <w:t>main(</w:t>
+      </w:r>
+      <w:proofErr w:type="gramEnd"/>
+      <w:r>
+        <w:rPr>
+          <w:lang w:val="en-US"/>
+        </w:rPr>
+        <w:t>){</w:t>
+      </w:r>
+    </w:p>
+    <w:p>
+      <w:pPr>
+        <w:rPr>
+          <w:lang w:val="en-US"/>
+        </w:rPr>
+      </w:pPr>
+      <w:proofErr w:type="gramStart"/>
+      <w:r>
+        <w:rPr>
+          <w:lang w:val="en-US"/>
+        </w:rPr>
+        <w:t>Eat(</w:t>
+      </w:r>
+      <w:proofErr w:type="gramEnd"/>
+      <w:r>
+        <w:rPr>
+          <w:lang w:val="en-US"/>
+        </w:rPr>
+        <w:t>);</w:t>
+      </w:r>
+    </w:p>
+    <w:p>
+      <w:pPr>
+        <w:rPr>
+          <w:lang w:val="en-US"/>
+        </w:rPr>
+      </w:pPr>
+      <w:r>
+        <w:rPr>
+          <w:lang w:val="en-US"/>
+        </w:rPr>
+        <w:t xml:space="preserve"> *</w:t>
+      </w:r>
+      <w:proofErr w:type="spellStart"/>
+      <w:r>
+        <w:rPr>
+          <w:lang w:val="en-US"/>
+        </w:rPr>
+        <w:t>ptr</w:t>
+      </w:r>
+      <w:proofErr w:type="spellEnd"/>
+      <w:r>
+        <w:rPr>
+          <w:lang w:val="en-US"/>
+        </w:rPr>
+        <w:t xml:space="preserve"> = new </w:t>
+      </w:r>
+      <w:proofErr w:type="spellStart"/>
+      <w:proofErr w:type="gramStart"/>
+      <w:r>
+        <w:rPr>
+          <w:lang w:val="en-US"/>
+        </w:rPr>
+        <w:t>Calculuator</w:t>
+      </w:r>
+      <w:proofErr w:type="spellEnd"/>
+      <w:r>
+        <w:rPr>
+          <w:lang w:val="en-US"/>
+        </w:rPr>
+        <w:t>(</w:t>
+      </w:r>
+      <w:proofErr w:type="gramEnd"/>
+      <w:r>
+        <w:rPr>
+          <w:lang w:val="en-US"/>
+        </w:rPr>
+        <w:t>);</w:t>
+      </w:r>
+    </w:p>
+    <w:p>
+      <w:pPr>
+        <w:rPr>
+          <w:lang w:val="en-US"/>
+        </w:rPr>
+      </w:pPr>
+      <w:proofErr w:type="spellStart"/>
+      <w:r>
+        <w:rPr>
+          <w:lang w:val="en-US"/>
+        </w:rPr>
+        <w:t>Ptr</w:t>
+      </w:r>
+      <w:proofErr w:type="spellEnd"/>
+      <w:r>
+        <w:rPr>
+          <w:lang w:val="en-US"/>
+        </w:rPr>
+        <w:t>-&gt;</w:t>
+      </w:r>
+      <w:proofErr w:type="gramStart"/>
+      <w:r>
+        <w:rPr>
+          <w:lang w:val="en-US"/>
+        </w:rPr>
+        <w:t>Add(</w:t>
+      </w:r>
+      <w:proofErr w:type="gramEnd"/>
+      <w:r>
+        <w:rPr>
+          <w:lang w:val="en-US"/>
+        </w:rPr>
+        <w:t>);</w:t>
+      </w:r>
+    </w:p>
+    <w:p>
+      <w:pPr>
+        <w:rPr>
+          <w:lang w:val="en-US"/>
+        </w:rPr>
+      </w:pPr>
+      <w:r>
+        <w:rPr>
+          <w:lang w:val="en-US"/>
+        </w:rPr>
+        <w:t xml:space="preserve">delete </w:t>
+      </w:r>
+      <w:proofErr w:type="spellStart"/>
+      <w:r>
+        <w:rPr>
+          <w:lang w:val="en-US"/>
+        </w:rPr>
+        <w:t>ptr</w:t>
+      </w:r>
+      <w:proofErr w:type="spellEnd"/>
+      <w:r>
+        <w:rPr>
+          <w:lang w:val="en-US"/>
+        </w:rPr>
+        <w:t>;</w:t>
+      </w:r>
+    </w:p>
+    <w:p>
+      <w:pPr>
+        <w:rPr>
+          <w:lang w:val="en-US"/>
+        </w:rPr>
+      </w:pPr>
+      <w:r>
+        <w:rPr>
+          <w:lang w:val="en-US"/>
+        </w:rPr>
+        <w:t>}</w:t>
+      </w:r>
+    </w:p>
+    <w:p>
+      <w:pPr>
+        <w:rPr>
+          <w:lang w:val="en-US"/>
+        </w:rPr>
+      </w:pPr>
+      <w:r>
+        <w:rPr>
+          <w:lang w:val="en-US"/>
+        </w:rPr>
+        <w:t xml:space="preserve">C# is a pure </w:t>
+      </w:r>
+      <w:proofErr w:type="gramStart"/>
+      <w:r>
+        <w:rPr>
+          <w:lang w:val="en-US"/>
+        </w:rPr>
+        <w:t>object oriented</w:t>
+      </w:r>
+      <w:proofErr w:type="gramEnd"/>
+      <w:r>
+        <w:rPr>
+          <w:lang w:val="en-US"/>
+        </w:rPr>
+        <w:t xml:space="preserve"> language</w:t>
+      </w:r>
+    </w:p>
+    <w:p>
+      <w:pPr>
+        <w:rPr>
+          <w:lang w:val="en-US"/>
+        </w:rPr>
+      </w:pPr>
+      <w:r>
+        <w:rPr>
+          <w:lang w:val="en-US"/>
+        </w:rPr>
+        <w:t xml:space="preserve">A project – collection </w:t>
+      </w:r>
+      <w:proofErr w:type="gramStart"/>
+      <w:r>
+        <w:rPr>
+          <w:lang w:val="en-US"/>
+        </w:rPr>
+        <w:t>files(</w:t>
+      </w:r>
+      <w:proofErr w:type="gramEnd"/>
+      <w:r>
+        <w:rPr>
+          <w:lang w:val="en-US"/>
+        </w:rPr>
+        <w:t xml:space="preserve">code files, configuration files, images </w:t>
+      </w:r>
+      <w:proofErr w:type="spellStart"/>
+      <w:r>
+        <w:rPr>
+          <w:lang w:val="en-US"/>
+        </w:rPr>
+        <w:t>etc</w:t>
+      </w:r>
+      <w:proofErr w:type="spellEnd"/>
+      <w:r>
+        <w:rPr>
+          <w:lang w:val="en-US"/>
+        </w:rPr>
+        <w:t>)</w:t>
+      </w:r>
+    </w:p>
+    <w:p>
+      <w:pPr>
+        <w:rPr>
+          <w:lang w:val="en-US"/>
+        </w:rPr>
+      </w:pPr>
+      <w:r>
+        <w:rPr>
+          <w:lang w:val="en-US"/>
+        </w:rPr>
+        <w:t xml:space="preserve">Build -&gt; Assembly </w:t>
+      </w:r>
+    </w:p>
+    <w:p>
+      <w:pPr>
+        <w:rPr>
+          <w:lang w:val="en-US"/>
+        </w:rPr>
+      </w:pPr>
+      <w:r>
+        <w:rPr>
+          <w:lang w:val="en-US"/>
+        </w:rPr>
+        <w:t xml:space="preserve">Dotnet cli </w:t>
+      </w:r>
+      <w:proofErr w:type="gramStart"/>
+      <w:r>
+        <w:rPr>
+          <w:lang w:val="en-US"/>
+        </w:rPr>
+        <w:t>–  IDE</w:t>
+      </w:r>
+      <w:proofErr w:type="gramEnd"/>
+      <w:r>
+        <w:rPr>
+          <w:lang w:val="en-US"/>
+        </w:rPr>
+        <w:t>, download template from cloud</w:t>
+      </w:r>
+    </w:p>
+    <w:p>
+      <w:pPr>
+        <w:rPr>
+          <w:lang w:val="en-US"/>
+        </w:rPr>
+      </w:pPr>
+      <w:r>
+        <w:rPr>
+          <w:lang w:val="en-US"/>
+        </w:rPr>
+        <w:t>Top Level statements</w:t>
+      </w:r>
+    </w:p>
+    <w:p>
+      <w:pPr>
+        <w:rPr>
+          <w:lang w:val="en-US"/>
+        </w:rPr>
+      </w:pPr>
+      <w:r>
+        <w:rPr>
+          <w:lang w:val="en-US"/>
+        </w:rPr>
+        <w:t xml:space="preserve">Solution – is a collection of </w:t>
+      </w:r>
+      <w:r>
+        <w:rPr>
+          <w:lang w:val="en-US"/>
+        </w:rPr>
+        <w:t>projects</w:t>
+      </w:r>
+    </w:p>
+    <w:p>
+      <w:pPr>
+        <w:rPr>
+          <w:lang w:val="en-US"/>
+        </w:rPr>
+      </w:pPr>
+      <w:r>
+        <w:rPr>
+          <w:lang w:val="en-US"/>
+        </w:rPr>
+        <w:t>Syntax:</w:t>
+      </w:r>
+    </w:p>
+    <w:p>
+      <w:pPr>
+        <w:rPr>
+          <w:lang w:val="en-US"/>
+        </w:rPr>
+      </w:pPr>
+      <w:r>
+        <w:rPr>
+          <w:lang w:val="en-US"/>
+        </w:rPr>
+        <w:t xml:space="preserve">[&lt;access </w:t>
+      </w:r>
+      <w:proofErr w:type="spellStart"/>
+      <w:r>
+        <w:rPr>
+          <w:lang w:val="en-US"/>
+        </w:rPr>
+        <w:t>specificer</w:t>
+      </w:r>
+      <w:proofErr w:type="spellEnd"/>
+      <w:r>
+        <w:rPr>
+          <w:lang w:val="en-US"/>
+        </w:rPr>
+        <w:t>&gt;] [&lt;modifier&gt;] &lt;datatype&gt; &lt;</w:t>
+      </w:r>
+      <w:proofErr w:type="spellStart"/>
+      <w:r>
+        <w:rPr>
+          <w:lang w:val="en-US"/>
+        </w:rPr>
+        <w:t>variablename</w:t>
+      </w:r>
+      <w:proofErr w:type="spellEnd"/>
+      <w:r>
+        <w:rPr>
+          <w:lang w:val="en-US"/>
+        </w:rPr>
+        <w:t>&gt;;</w:t>
+      </w:r>
+    </w:p>
+    <w:p>
+      <w:pPr>
+        <w:rPr>
+          <w:lang w:val="en-US"/>
+        </w:rPr>
+      </w:pPr>
+      <w:proofErr w:type="spellStart"/>
+      <w:r>
+        <w:rPr>
+          <w:lang w:val="en-US"/>
+        </w:rPr>
+        <w:t>Eg</w:t>
+      </w:r>
+      <w:proofErr w:type="spellEnd"/>
+      <w:r>
+        <w:rPr>
+          <w:lang w:val="en-US"/>
+        </w:rPr>
+        <w:t>:  int a;</w:t>
+      </w:r>
+    </w:p>
+    <w:p>
+      <w:pPr>
+        <w:rPr>
+          <w:lang w:val="en-US"/>
+        </w:rPr>
+      </w:pPr>
+      <w:proofErr w:type="gramStart"/>
+      <w:r>
+        <w:rPr>
+          <w:lang w:val="en-US"/>
+        </w:rPr>
+        <w:t>protected  static</w:t>
+      </w:r>
+      <w:proofErr w:type="gramEnd"/>
+      <w:r>
+        <w:rPr>
+          <w:lang w:val="en-US"/>
+        </w:rPr>
+        <w:t xml:space="preserve"> float price;</w:t>
+      </w:r>
+    </w:p>
+    <w:p>
+      <w:pPr>
+        <w:rPr>
+          <w:lang w:val="en-US"/>
+        </w:rPr>
+      </w:pPr>
+      <w:r>
+        <w:rPr>
+          <w:lang w:val="en-US"/>
+        </w:rPr>
+        <w:t xml:space="preserve">Access Specifier – </w:t>
+      </w:r>
+      <w:proofErr w:type="gramStart"/>
+      <w:r>
+        <w:rPr>
+          <w:lang w:val="en-US"/>
+        </w:rPr>
+        <w:t>public ,</w:t>
+      </w:r>
+      <w:proofErr w:type="gramEnd"/>
+      <w:r>
+        <w:rPr>
+          <w:lang w:val="en-US"/>
+        </w:rPr>
+        <w:t xml:space="preserve"> private, protected, internal, file, protected internal , private protected</w:t>
+      </w:r>
+    </w:p>
+    <w:p>
+      <w:pPr>
+        <w:rPr>
+          <w:lang w:val="en-US"/>
+        </w:rPr>
+      </w:pPr>
+      <w:proofErr w:type="spellStart"/>
+      <w:r>
+        <w:rPr>
+          <w:lang w:val="en-US"/>
+        </w:rPr>
+        <w:t>Modifer</w:t>
+      </w:r>
+      <w:proofErr w:type="spellEnd"/>
+      <w:r>
+        <w:rPr>
+          <w:lang w:val="en-US"/>
+        </w:rPr>
+        <w:t xml:space="preserve">: static, abstract, sealed, volatile, </w:t>
+      </w:r>
+      <w:proofErr w:type="spellStart"/>
+      <w:proofErr w:type="gramStart"/>
+      <w:r>
+        <w:rPr>
+          <w:lang w:val="en-US"/>
+        </w:rPr>
+        <w:t>transcient</w:t>
+      </w:r>
+      <w:proofErr w:type="spellEnd"/>
+      <w:r>
+        <w:rPr>
+          <w:lang w:val="en-US"/>
+        </w:rPr>
+        <w:t xml:space="preserve"> ,virtual</w:t>
+      </w:r>
+      <w:proofErr w:type="gramEnd"/>
+      <w:r>
+        <w:rPr>
+          <w:lang w:val="en-US"/>
+        </w:rPr>
+        <w:t xml:space="preserve"> ,unsafe </w:t>
+      </w:r>
+      <w:proofErr w:type="spellStart"/>
+      <w:r>
+        <w:rPr>
+          <w:lang w:val="en-US"/>
+        </w:rPr>
+        <w:t>etc</w:t>
+      </w:r>
+      <w:proofErr w:type="spellEnd"/>
+    </w:p>
+    <w:p>
+      <w:pPr>
+        <w:rPr>
+          <w:lang w:val="en-US"/>
+        </w:rPr>
+      </w:pPr>
+      <w:r>
+        <w:rPr>
+          <w:lang w:val="en-US"/>
+        </w:rPr>
+        <w:t xml:space="preserve">Datatypes: </w:t>
+      </w:r>
+      <w:proofErr w:type="spellStart"/>
+      <w:proofErr w:type="gramStart"/>
+      <w:r>
+        <w:rPr>
+          <w:lang w:val="en-US"/>
+        </w:rPr>
+        <w:t>byte,sbyte</w:t>
+      </w:r>
+      <w:proofErr w:type="gramEnd"/>
+      <w:r>
+        <w:rPr>
+          <w:lang w:val="en-US"/>
+        </w:rPr>
+        <w:t>,short,ushort,int</w:t>
+      </w:r>
+      <w:proofErr w:type="spellEnd"/>
+      <w:r>
+        <w:rPr>
+          <w:lang w:val="en-US"/>
+        </w:rPr>
+        <w:t xml:space="preserve"> ,</w:t>
+      </w:r>
+      <w:proofErr w:type="spellStart"/>
+      <w:r>
+        <w:rPr>
+          <w:lang w:val="en-US"/>
+        </w:rPr>
+        <w:t>unit,long,ulong,decimal,float,</w:t>
+      </w:r>
+      <w:r>
+        <w:rPr>
+          <w:lang w:val="en-US"/>
+        </w:rPr>
+        <w:t>double,char,bool</w:t>
+      </w:r>
+      <w:proofErr w:type="spellEnd"/>
+    </w:p>
+    <w:p>
+      <w:pPr>
+        <w:rPr>
+          <w:lang w:val="en-US"/>
+        </w:rPr>
+      </w:pPr>
+      <w:proofErr w:type="spellStart"/>
+      <w:r>
+        <w:rPr>
+          <w:lang w:val="en-US"/>
+        </w:rPr>
+        <w:t>Variablenames</w:t>
+      </w:r>
+      <w:proofErr w:type="spellEnd"/>
+      <w:r>
+        <w:rPr>
+          <w:lang w:val="en-US"/>
+        </w:rPr>
+        <w:t xml:space="preserve"> can begin with </w:t>
+      </w:r>
+      <w:proofErr w:type="spellStart"/>
+      <w:proofErr w:type="gramStart"/>
+      <w:r>
+        <w:rPr>
+          <w:lang w:val="en-US"/>
+        </w:rPr>
+        <w:t>char,underscore</w:t>
+      </w:r>
+      <w:proofErr w:type="gramEnd"/>
+      <w:r>
+        <w:rPr>
+          <w:lang w:val="en-US"/>
+        </w:rPr>
+        <w:t>,followed</w:t>
+      </w:r>
+      <w:proofErr w:type="spellEnd"/>
+      <w:r>
+        <w:rPr>
+          <w:lang w:val="en-US"/>
+        </w:rPr>
+        <w:t xml:space="preserve"> by digits </w:t>
+      </w:r>
+    </w:p>
+    <w:p>
+      <w:pPr>
+        <w:rPr>
+          <w:lang w:val="en-US"/>
+        </w:rPr>
+      </w:pPr>
+    </w:p>
+    <w:p>
+      <w:pPr>
+        <w:rPr>
+          <w:lang w:val="en-US"/>
+        </w:rPr>
+      </w:pPr>
+      <w:r>
+        <w:rPr>
+          <w:lang w:val="en-US"/>
+        </w:rPr>
+        <w:t>C# -</w:t>
+      </w:r>
+    </w:p>
+    <w:p>
+      <w:pPr>
+        <w:rPr>
+          <w:lang w:val="en-US"/>
+        </w:rPr>
+      </w:pPr>
+      <w:proofErr w:type="gramStart"/>
+      <w:r>
+        <w:rPr>
+          <w:lang w:val="en-US"/>
+        </w:rPr>
+        <w:t>Int  --</w:t>
+      </w:r>
+      <w:proofErr w:type="gramEnd"/>
+      <w:r>
+        <w:rPr>
+          <w:lang w:val="en-US"/>
+        </w:rPr>
+        <w:t xml:space="preserve"> Int32  </w:t>
+      </w:r>
+    </w:p>
+    <w:p>
+      <w:pPr>
+        <w:rPr>
+          <w:lang w:val="en-US"/>
+        </w:rPr>
+      </w:pPr>
+    </w:p>
+    <w:p>
+      <w:pPr>
+        <w:rPr>
+          <w:lang w:val="en-US"/>
+        </w:rPr>
+      </w:pPr>
+      <w:r>
+        <w:rPr>
+          <w:lang w:val="en-US"/>
+        </w:rPr>
+        <w:t>Real estate</w:t>
+      </w:r>
+    </w:p>
+    <w:p>
+      <w:pPr>
+        <w:rPr>
+          <w:lang w:val="en-US"/>
+        </w:rPr>
+      </w:pPr>
+      <w:r>
+        <w:rPr>
+          <w:lang w:val="en-US"/>
+        </w:rPr>
+        <w:t>Data</w:t>
+      </w:r>
+    </w:p>
+    <w:p>
+      <w:pPr>
+        <w:rPr>
+          <w:lang w:val="en-US"/>
+        </w:rPr>
+      </w:pPr>
+      <w:r>
+        <w:rPr>
+          <w:lang w:val="en-US"/>
+        </w:rPr>
+        <w:t>Process</w:t>
+      </w:r>
+    </w:p>
+    <w:p>
+      <w:pPr>
+        <w:rPr>
+          <w:lang w:val="en-US"/>
+        </w:rPr>
+      </w:pPr>
+      <w:r>
+        <w:rPr>
+          <w:lang w:val="en-US"/>
+        </w:rPr>
+        <w:t>Calculator</w:t>
+      </w:r>
+    </w:p>
+    <w:p>
+      <w:pPr>
+        <w:rPr>
+          <w:lang w:val="en-US"/>
+        </w:rPr>
+      </w:pPr>
+      <w:r>
+        <w:rPr>
+          <w:lang w:val="en-US"/>
+        </w:rPr>
+        <w:t>Num</w:t>
+      </w:r>
+      <w:proofErr w:type="gramStart"/>
+      <w:r>
+        <w:rPr>
+          <w:lang w:val="en-US"/>
+        </w:rPr>
+        <w:t>1,num</w:t>
+      </w:r>
+      <w:proofErr w:type="gramEnd"/>
+      <w:r>
+        <w:rPr>
+          <w:lang w:val="en-US"/>
+        </w:rPr>
+        <w:t>1</w:t>
+      </w:r>
+    </w:p>
+    <w:p>
+      <w:pPr>
+        <w:rPr>
+          <w:lang w:val="en-US"/>
+        </w:rPr>
+      </w:pPr>
+      <w:r>
+        <w:rPr>
+          <w:lang w:val="en-US"/>
+        </w:rPr>
+        <w:t xml:space="preserve"> Add</w:t>
+      </w:r>
+    </w:p>
+    <w:p>
+      <w:pPr>
+        <w:rPr>
+          <w:lang w:val="en-US"/>
+        </w:rPr>
+      </w:pPr>
+      <w:proofErr w:type="spellStart"/>
+      <w:r>
+        <w:rPr>
+          <w:lang w:val="en-US"/>
+        </w:rPr>
+        <w:t>Mul</w:t>
+      </w:r>
+      <w:proofErr w:type="spellEnd"/>
+    </w:p>
+    <w:p>
+      <w:pPr>
+        <w:rPr>
+          <w:lang w:val="en-US"/>
+        </w:rPr>
+      </w:pPr>
+      <w:proofErr w:type="spellStart"/>
+      <w:r>
+        <w:rPr>
+          <w:lang w:val="en-US"/>
+        </w:rPr>
+        <w:t>Div</w:t>
+      </w:r>
+      <w:proofErr w:type="spellEnd"/>
+    </w:p>
+    <w:p>
+      <w:pPr>
+        <w:rPr>
+          <w:lang w:val="en-US"/>
+        </w:rPr>
+      </w:pPr>
+      <w:r>
+        <w:rPr>
+          <w:lang w:val="en-US"/>
+        </w:rPr>
+        <w:t>Sub</w:t>
+      </w:r>
+    </w:p>
+    <w:p>
+      <w:pPr>
+        <w:rPr>
+          <w:lang w:val="en-US"/>
+        </w:rPr>
+      </w:pPr>
+      <w:r>
+        <w:rPr>
+          <w:lang w:val="en-US"/>
+        </w:rPr>
+        <w:t xml:space="preserve">Encapsulation- class  </w:t>
+      </w:r>
+    </w:p>
+    <w:p>
+      <w:pPr>
+        <w:rPr>
+          <w:lang w:val="en-US"/>
+        </w:rPr>
+      </w:pPr>
+      <w:r>
+        <w:rPr>
+          <w:lang w:val="en-US"/>
+        </w:rPr>
+        <w:t xml:space="preserve">Class, </w:t>
+      </w:r>
+      <w:proofErr w:type="spellStart"/>
+      <w:proofErr w:type="gramStart"/>
+      <w:r>
+        <w:rPr>
+          <w:lang w:val="en-US"/>
+        </w:rPr>
+        <w:t>struct,record</w:t>
+      </w:r>
+      <w:proofErr w:type="spellEnd"/>
+      <w:proofErr w:type="gramEnd"/>
+    </w:p>
+    <w:p>
+      <w:pPr>
+        <w:rPr>
+          <w:lang w:val="en-US"/>
+        </w:rPr>
+      </w:pPr>
+      <w:r>
+        <w:rPr>
+          <w:lang w:val="en-US"/>
+        </w:rPr>
+        <w:t>Area,price,owner,location,contactperson,type,</w:t>
+      </w:r>
       <w:bookmarkStart w:id="0" w:name="_GoBack"/>
       <w:bookmarkEnd w:id="0"/>
+    </w:p>
+    <w:p>
+      <w:pPr>
+        <w:rPr>
+          <w:lang w:val="en-US"/>
+        </w:rPr>
+      </w:pPr>
+    </w:p>
+    <w:p>
+      <w:pPr>
+        <w:rPr>
+          <w:lang w:val="en-US"/>
+        </w:rPr>
+      </w:pPr>
     </w:p>
     <w:p>
       <w:pPr>

</xml_diff>